<commit_message>
Updated for virtual sessions
</commit_message>
<xml_diff>
--- a/Python2Handout.docx
+++ b/Python2Handout.docx
@@ -322,30 +322,91 @@
         </w:rPr>
         <w:t xml:space="preserve">Content and Solutions:  </w:t>
       </w:r>
-      <w:hyperlink r:id="rId8" w:history="1">
-        <w:r>
-          <w:rPr>
-            <w:rStyle w:val="Hyperlink"/>
-            <w:rFonts w:ascii="Calibri" w:eastAsia="Calibri" w:hAnsi="Calibri" w:cs="Calibri"/>
-            <w:b/>
-            <w:sz w:val="28"/>
-            <w:szCs w:val="28"/>
-          </w:rPr>
-          <w:t>https://tinyurl.com/bch</w:t>
-        </w:r>
-        <w:bookmarkStart w:id="1" w:name="_GoBack"/>
-        <w:bookmarkEnd w:id="1"/>
-        <w:r>
-          <w:rPr>
-            <w:rStyle w:val="Hyperlink"/>
-            <w:rFonts w:ascii="Calibri" w:eastAsia="Calibri" w:hAnsi="Calibri" w:cs="Calibri"/>
-            <w:b/>
-            <w:sz w:val="28"/>
-            <w:szCs w:val="28"/>
-          </w:rPr>
-          <w:t>py2</w:t>
-        </w:r>
-      </w:hyperlink>
+      <w:bookmarkStart w:id="1" w:name="_GoBack"/>
+      <w:bookmarkEnd w:id="1"/>
+      <w:r>
+        <w:rPr>
+          <w:rFonts w:ascii="Calibri" w:eastAsia="Calibri" w:hAnsi="Calibri" w:cs="Calibri"/>
+          <w:b/>
+          <w:sz w:val="28"/>
+          <w:szCs w:val="28"/>
+        </w:rPr>
+        <w:fldChar w:fldCharType="begin"/>
+      </w:r>
+      <w:r>
+        <w:rPr>
+          <w:rFonts w:ascii="Calibri" w:eastAsia="Calibri" w:hAnsi="Calibri" w:cs="Calibri"/>
+          <w:b/>
+          <w:sz w:val="28"/>
+          <w:szCs w:val="28"/>
+        </w:rPr>
+        <w:instrText xml:space="preserve"> HYPERLINK "</w:instrText>
+      </w:r>
+      <w:r>
+        <w:rPr>
+          <w:rFonts w:ascii="Calibri" w:eastAsia="Calibri" w:hAnsi="Calibri" w:cs="Calibri"/>
+          <w:b/>
+          <w:sz w:val="28"/>
+          <w:szCs w:val="28"/>
+        </w:rPr>
+        <w:instrText>https://tinyurl.com/</w:instrText>
+      </w:r>
+      <w:r>
+        <w:rPr>
+          <w:rFonts w:ascii="Calibri" w:eastAsia="Calibri" w:hAnsi="Calibri" w:cs="Calibri"/>
+          <w:b/>
+          <w:sz w:val="28"/>
+          <w:szCs w:val="28"/>
+        </w:rPr>
+        <w:instrText xml:space="preserve">t566ya5 </w:instrText>
+      </w:r>
+      <w:r>
+        <w:rPr>
+          <w:rFonts w:ascii="Calibri" w:eastAsia="Calibri" w:hAnsi="Calibri" w:cs="Calibri"/>
+          <w:b/>
+          <w:sz w:val="28"/>
+          <w:szCs w:val="28"/>
+        </w:rPr>
+        <w:instrText xml:space="preserve">" </w:instrText>
+      </w:r>
+      <w:r>
+        <w:rPr>
+          <w:rFonts w:ascii="Calibri" w:eastAsia="Calibri" w:hAnsi="Calibri" w:cs="Calibri"/>
+          <w:b/>
+          <w:sz w:val="28"/>
+          <w:szCs w:val="28"/>
+        </w:rPr>
+        <w:fldChar w:fldCharType="separate"/>
+      </w:r>
+      <w:r>
+        <w:rPr>
+          <w:rStyle w:val="Hyperlink"/>
+          <w:rFonts w:ascii="Calibri" w:eastAsia="Calibri" w:hAnsi="Calibri" w:cs="Calibri"/>
+          <w:b/>
+          <w:sz w:val="28"/>
+          <w:szCs w:val="28"/>
+        </w:rPr>
+        <w:t>https://tinyurl.com/</w:t>
+      </w:r>
+      <w:r>
+        <w:rPr>
+          <w:rStyle w:val="Hyperlink"/>
+          <w:rFonts w:ascii="Calibri" w:eastAsia="Calibri" w:hAnsi="Calibri" w:cs="Calibri"/>
+          <w:b/>
+          <w:sz w:val="28"/>
+          <w:szCs w:val="28"/>
+        </w:rPr>
+        <w:t xml:space="preserve">t566ya5 </w:t>
+      </w:r>
+      <w:r>
+        <w:rPr>
+          <w:rFonts w:ascii="Calibri" w:eastAsia="Calibri" w:hAnsi="Calibri" w:cs="Calibri"/>
+          <w:b/>
+          <w:sz w:val="28"/>
+          <w:szCs w:val="28"/>
+        </w:rPr>
+        <w:fldChar w:fldCharType="end"/>
+      </w:r>
     </w:p>
     <w:p>
       <w:pPr>
@@ -1437,23 +1498,13 @@
                 <w:szCs w:val="22"/>
               </w:rPr>
             </w:pPr>
-            <w:proofErr w:type="spellStart"/>
             <w:r>
               <w:rPr>
                 <w:rFonts w:ascii="Arial" w:eastAsia="Arial" w:hAnsi="Arial" w:cs="Arial"/>
                 <w:sz w:val="22"/>
                 <w:szCs w:val="22"/>
               </w:rPr>
-              <w:t>len</w:t>
-            </w:r>
-            <w:proofErr w:type="spellEnd"/>
-            <w:r>
-              <w:rPr>
-                <w:rFonts w:ascii="Arial" w:eastAsia="Arial" w:hAnsi="Arial" w:cs="Arial"/>
-                <w:sz w:val="22"/>
-                <w:szCs w:val="22"/>
-              </w:rPr>
-              <w:t>()</w:t>
+              <w:t>len()</w:t>
             </w:r>
           </w:p>
         </w:tc>
@@ -1868,25 +1919,7 @@
                 <w:sz w:val="22"/>
                 <w:szCs w:val="22"/>
               </w:rPr>
-              <w:t>class(), __</w:t>
-            </w:r>
-            <w:proofErr w:type="spellStart"/>
-            <w:r>
-              <w:rPr>
-                <w:rFonts w:ascii="Arial" w:eastAsia="Arial" w:hAnsi="Arial" w:cs="Arial"/>
-                <w:sz w:val="22"/>
-                <w:szCs w:val="22"/>
-              </w:rPr>
-              <w:t>init</w:t>
-            </w:r>
-            <w:proofErr w:type="spellEnd"/>
-            <w:r>
-              <w:rPr>
-                <w:rFonts w:ascii="Arial" w:eastAsia="Arial" w:hAnsi="Arial" w:cs="Arial"/>
-                <w:sz w:val="22"/>
-                <w:szCs w:val="22"/>
-              </w:rPr>
-              <w:t>__()</w:t>
+              <w:t>class(), __init__()</w:t>
             </w:r>
           </w:p>
         </w:tc>
@@ -1912,21 +1945,7 @@
               <w:rPr>
                 <w:rFonts w:ascii="Calibri" w:eastAsia="Calibri" w:hAnsi="Calibri" w:cs="Calibri"/>
               </w:rPr>
-              <w:t>Object oriented programming functions. __</w:t>
-            </w:r>
-            <w:proofErr w:type="spellStart"/>
-            <w:r>
-              <w:rPr>
-                <w:rFonts w:ascii="Calibri" w:eastAsia="Calibri" w:hAnsi="Calibri" w:cs="Calibri"/>
-              </w:rPr>
-              <w:t>init</w:t>
-            </w:r>
-            <w:proofErr w:type="spellEnd"/>
-            <w:r>
-              <w:rPr>
-                <w:rFonts w:ascii="Calibri" w:eastAsia="Calibri" w:hAnsi="Calibri" w:cs="Calibri"/>
-              </w:rPr>
-              <w:t xml:space="preserve">__() is used to prefill attributes  </w:t>
+              <w:t xml:space="preserve">Object oriented programming functions. __init__() is used to prefill attributes  </w:t>
             </w:r>
           </w:p>
         </w:tc>
@@ -2050,37 +2069,12 @@
                 <w:color w:val="000000"/>
               </w:rPr>
             </w:pPr>
-            <w:proofErr w:type="spellStart"/>
-            <w:r>
-              <w:rPr>
-                <w:rFonts w:ascii="Calibri" w:eastAsia="Calibri" w:hAnsi="Calibri" w:cs="Calibri"/>
-                <w:color w:val="000000"/>
-              </w:rPr>
-              <w:t>read_csv</w:t>
-            </w:r>
-            <w:proofErr w:type="spellEnd"/>
-            <w:r>
-              <w:rPr>
-                <w:rFonts w:ascii="Calibri" w:eastAsia="Calibri" w:hAnsi="Calibri" w:cs="Calibri"/>
-                <w:color w:val="000000"/>
-              </w:rPr>
-              <w:t>(</w:t>
-            </w:r>
-            <w:proofErr w:type="spellStart"/>
-            <w:r>
-              <w:rPr>
-                <w:rFonts w:ascii="Calibri" w:eastAsia="Calibri" w:hAnsi="Calibri" w:cs="Calibri"/>
-                <w:color w:val="000000"/>
-              </w:rPr>
-              <w:t>file_name</w:t>
-            </w:r>
-            <w:proofErr w:type="spellEnd"/>
-            <w:r>
-              <w:rPr>
-                <w:rFonts w:ascii="Calibri" w:eastAsia="Calibri" w:hAnsi="Calibri" w:cs="Calibri"/>
-                <w:color w:val="000000"/>
-              </w:rPr>
-              <w:t>)</w:t>
+            <w:r>
+              <w:rPr>
+                <w:rFonts w:ascii="Calibri" w:eastAsia="Calibri" w:hAnsi="Calibri" w:cs="Calibri"/>
+                <w:color w:val="000000"/>
+              </w:rPr>
+              <w:t>read_csv(file_name)</w:t>
             </w:r>
           </w:p>
         </w:tc>
@@ -2108,17 +2102,8 @@
                 <w:rFonts w:ascii="Calibri" w:eastAsia="Calibri" w:hAnsi="Calibri" w:cs="Calibri"/>
                 <w:color w:val="000000"/>
               </w:rPr>
-              <w:t xml:space="preserve">Import csv file as a pandas </w:t>
-            </w:r>
-            <w:proofErr w:type="spellStart"/>
-            <w:r>
-              <w:rPr>
-                <w:rFonts w:ascii="Calibri" w:eastAsia="Calibri" w:hAnsi="Calibri" w:cs="Calibri"/>
-                <w:color w:val="000000"/>
-              </w:rPr>
-              <w:t>DataFrame</w:t>
-            </w:r>
-            <w:proofErr w:type="spellEnd"/>
+              <w:t>Import csv file as a pandas DataFrame</w:t>
+            </w:r>
           </w:p>
         </w:tc>
       </w:tr>
@@ -2178,17 +2163,8 @@
                 <w:rFonts w:ascii="Calibri" w:eastAsia="Calibri" w:hAnsi="Calibri" w:cs="Calibri"/>
                 <w:color w:val="000000"/>
               </w:rPr>
-              <w:t xml:space="preserve">Display the first 5 rows of a </w:t>
-            </w:r>
-            <w:proofErr w:type="spellStart"/>
-            <w:r>
-              <w:rPr>
-                <w:rFonts w:ascii="Calibri" w:eastAsia="Calibri" w:hAnsi="Calibri" w:cs="Calibri"/>
-                <w:color w:val="000000"/>
-              </w:rPr>
-              <w:t>DataFrame</w:t>
-            </w:r>
-            <w:proofErr w:type="spellEnd"/>
+              <w:t>Display the first 5 rows of a DataFrame</w:t>
+            </w:r>
           </w:p>
         </w:tc>
       </w:tr>
@@ -2248,17 +2224,8 @@
                 <w:rFonts w:ascii="Calibri" w:eastAsia="Calibri" w:hAnsi="Calibri" w:cs="Calibri"/>
                 <w:color w:val="000000"/>
               </w:rPr>
-              <w:t xml:space="preserve">Display the last 5 rows of a </w:t>
-            </w:r>
-            <w:proofErr w:type="spellStart"/>
-            <w:r>
-              <w:rPr>
-                <w:rFonts w:ascii="Calibri" w:eastAsia="Calibri" w:hAnsi="Calibri" w:cs="Calibri"/>
-                <w:color w:val="000000"/>
-              </w:rPr>
-              <w:t>DataFrame</w:t>
-            </w:r>
-            <w:proofErr w:type="spellEnd"/>
+              <w:t>Display the last 5 rows of a DataFrame</w:t>
+            </w:r>
           </w:p>
         </w:tc>
       </w:tr>
@@ -2318,17 +2285,8 @@
                 <w:rFonts w:ascii="Calibri" w:eastAsia="Calibri" w:hAnsi="Calibri" w:cs="Calibri"/>
                 <w:color w:val="000000"/>
               </w:rPr>
-              <w:t xml:space="preserve">Return the dimensions of the </w:t>
-            </w:r>
-            <w:proofErr w:type="spellStart"/>
-            <w:r>
-              <w:rPr>
-                <w:rFonts w:ascii="Calibri" w:eastAsia="Calibri" w:hAnsi="Calibri" w:cs="Calibri"/>
-                <w:color w:val="000000"/>
-              </w:rPr>
-              <w:t>DataFrame</w:t>
-            </w:r>
-            <w:proofErr w:type="spellEnd"/>
+              <w:t>Return the dimensions of the DataFrame</w:t>
+            </w:r>
           </w:p>
         </w:tc>
       </w:tr>
@@ -2387,21 +2345,7 @@
               <w:rPr>
                 <w:rFonts w:ascii="Calibri" w:eastAsia="Calibri" w:hAnsi="Calibri" w:cs="Calibri"/>
               </w:rPr>
-              <w:t xml:space="preserve">Return the columns of the </w:t>
-            </w:r>
-            <w:proofErr w:type="spellStart"/>
-            <w:r>
-              <w:rPr>
-                <w:rFonts w:ascii="Calibri" w:eastAsia="Calibri" w:hAnsi="Calibri" w:cs="Calibri"/>
-              </w:rPr>
-              <w:t>DataFrame</w:t>
-            </w:r>
-            <w:proofErr w:type="spellEnd"/>
-            <w:r>
-              <w:rPr>
-                <w:rFonts w:ascii="Calibri" w:eastAsia="Calibri" w:hAnsi="Calibri" w:cs="Calibri"/>
-              </w:rPr>
-              <w:t xml:space="preserve"> as a list</w:t>
+              <w:t>Return the columns of the DataFrame as a list</w:t>
             </w:r>
           </w:p>
         </w:tc>
@@ -2434,23 +2378,7 @@
                 <w:rFonts w:ascii="Calibri" w:eastAsia="Calibri" w:hAnsi="Calibri" w:cs="Calibri"/>
                 <w:color w:val="000000"/>
               </w:rPr>
-              <w:t>drop(</w:t>
-            </w:r>
-            <w:proofErr w:type="spellStart"/>
-            <w:r>
-              <w:rPr>
-                <w:rFonts w:ascii="Calibri" w:eastAsia="Calibri" w:hAnsi="Calibri" w:cs="Calibri"/>
-                <w:color w:val="000000"/>
-              </w:rPr>
-              <w:t>column_name</w:t>
-            </w:r>
-            <w:proofErr w:type="spellEnd"/>
-            <w:r>
-              <w:rPr>
-                <w:rFonts w:ascii="Calibri" w:eastAsia="Calibri" w:hAnsi="Calibri" w:cs="Calibri"/>
-                <w:color w:val="000000"/>
-              </w:rPr>
-              <w:t>)</w:t>
+              <w:t>drop(column_name)</w:t>
             </w:r>
           </w:p>
         </w:tc>
@@ -2477,16 +2405,8 @@
               <w:rPr>
                 <w:rFonts w:ascii="Calibri" w:eastAsia="Calibri" w:hAnsi="Calibri" w:cs="Calibri"/>
               </w:rPr>
-              <w:t xml:space="preserve">Remove a column from the </w:t>
-            </w:r>
-            <w:proofErr w:type="spellStart"/>
-            <w:r>
-              <w:rPr>
-                <w:rFonts w:ascii="Calibri" w:eastAsia="Calibri" w:hAnsi="Calibri" w:cs="Calibri"/>
-              </w:rPr>
-              <w:t>DataFrame</w:t>
-            </w:r>
-            <w:proofErr w:type="spellEnd"/>
+              <w:t>Remove a column from the DataFrame</w:t>
+            </w:r>
           </w:p>
         </w:tc>
       </w:tr>
@@ -2574,21 +2494,12 @@
                 <w:color w:val="000000"/>
               </w:rPr>
             </w:pPr>
-            <w:proofErr w:type="spellStart"/>
-            <w:r>
-              <w:rPr>
-                <w:rFonts w:ascii="Calibri" w:eastAsia="Calibri" w:hAnsi="Calibri" w:cs="Calibri"/>
-                <w:color w:val="000000"/>
-              </w:rPr>
-              <w:t>value_counts</w:t>
-            </w:r>
-            <w:proofErr w:type="spellEnd"/>
-            <w:r>
-              <w:rPr>
-                <w:rFonts w:ascii="Calibri" w:eastAsia="Calibri" w:hAnsi="Calibri" w:cs="Calibri"/>
-                <w:color w:val="000000"/>
-              </w:rPr>
-              <w:t>()</w:t>
+            <w:r>
+              <w:rPr>
+                <w:rFonts w:ascii="Calibri" w:eastAsia="Calibri" w:hAnsi="Calibri" w:cs="Calibri"/>
+                <w:color w:val="000000"/>
+              </w:rPr>
+              <w:t>value_counts()</w:t>
             </w:r>
           </w:p>
         </w:tc>
@@ -2644,21 +2555,12 @@
                 <w:color w:val="000000"/>
               </w:rPr>
             </w:pPr>
-            <w:proofErr w:type="spellStart"/>
-            <w:r>
-              <w:rPr>
-                <w:rFonts w:ascii="Calibri" w:eastAsia="Calibri" w:hAnsi="Calibri" w:cs="Calibri"/>
-                <w:color w:val="000000"/>
-              </w:rPr>
-              <w:t>sort_values</w:t>
-            </w:r>
-            <w:proofErr w:type="spellEnd"/>
-            <w:r>
-              <w:rPr>
-                <w:rFonts w:ascii="Calibri" w:eastAsia="Calibri" w:hAnsi="Calibri" w:cs="Calibri"/>
-                <w:color w:val="000000"/>
-              </w:rPr>
-              <w:t>()</w:t>
+            <w:r>
+              <w:rPr>
+                <w:rFonts w:ascii="Calibri" w:eastAsia="Calibri" w:hAnsi="Calibri" w:cs="Calibri"/>
+                <w:color w:val="000000"/>
+              </w:rPr>
+              <w:t>sort_values()</w:t>
             </w:r>
           </w:p>
         </w:tc>
@@ -2686,23 +2588,7 @@
                 <w:rFonts w:ascii="Calibri" w:eastAsia="Calibri" w:hAnsi="Calibri" w:cs="Calibri"/>
                 <w:color w:val="000000"/>
               </w:rPr>
-              <w:t xml:space="preserve">Arrange rows of </w:t>
-            </w:r>
-            <w:proofErr w:type="spellStart"/>
-            <w:r>
-              <w:rPr>
-                <w:rFonts w:ascii="Calibri" w:eastAsia="Calibri" w:hAnsi="Calibri" w:cs="Calibri"/>
-                <w:color w:val="000000"/>
-              </w:rPr>
-              <w:t>DataFrame</w:t>
-            </w:r>
-            <w:proofErr w:type="spellEnd"/>
-            <w:r>
-              <w:rPr>
-                <w:rFonts w:ascii="Calibri" w:eastAsia="Calibri" w:hAnsi="Calibri" w:cs="Calibri"/>
-                <w:color w:val="000000"/>
-              </w:rPr>
-              <w:t xml:space="preserve"> based on values of a specified column, in ascending or descending order</w:t>
+              <w:t>Arrange rows of DataFrame based on values of a specified column, in ascending or descending order</w:t>
             </w:r>
           </w:p>
         </w:tc>
@@ -2730,21 +2616,12 @@
                 <w:color w:val="000000"/>
               </w:rPr>
             </w:pPr>
-            <w:proofErr w:type="spellStart"/>
-            <w:r>
-              <w:rPr>
-                <w:rFonts w:ascii="Calibri" w:eastAsia="Calibri" w:hAnsi="Calibri" w:cs="Calibri"/>
-                <w:color w:val="000000"/>
-              </w:rPr>
-              <w:t>to_csv</w:t>
-            </w:r>
-            <w:proofErr w:type="spellEnd"/>
-            <w:r>
-              <w:rPr>
-                <w:rFonts w:ascii="Calibri" w:eastAsia="Calibri" w:hAnsi="Calibri" w:cs="Calibri"/>
-                <w:color w:val="000000"/>
-              </w:rPr>
-              <w:t>()</w:t>
+            <w:r>
+              <w:rPr>
+                <w:rFonts w:ascii="Calibri" w:eastAsia="Calibri" w:hAnsi="Calibri" w:cs="Calibri"/>
+                <w:color w:val="000000"/>
+              </w:rPr>
+              <w:t>to_csv()</w:t>
             </w:r>
           </w:p>
         </w:tc>
@@ -2772,23 +2649,7 @@
                 <w:rFonts w:ascii="Calibri" w:eastAsia="Calibri" w:hAnsi="Calibri" w:cs="Calibri"/>
                 <w:color w:val="000000"/>
               </w:rPr>
-              <w:t xml:space="preserve">Export </w:t>
-            </w:r>
-            <w:proofErr w:type="spellStart"/>
-            <w:r>
-              <w:rPr>
-                <w:rFonts w:ascii="Calibri" w:eastAsia="Calibri" w:hAnsi="Calibri" w:cs="Calibri"/>
-                <w:color w:val="000000"/>
-              </w:rPr>
-              <w:t>DataFrame</w:t>
-            </w:r>
-            <w:proofErr w:type="spellEnd"/>
-            <w:r>
-              <w:rPr>
-                <w:rFonts w:ascii="Calibri" w:eastAsia="Calibri" w:hAnsi="Calibri" w:cs="Calibri"/>
-                <w:color w:val="000000"/>
-              </w:rPr>
-              <w:t xml:space="preserve"> in current state to csv file</w:t>
+              <w:t>Export DataFrame in current state to csv file</w:t>
             </w:r>
           </w:p>
         </w:tc>
@@ -2930,6 +2791,7 @@
     <w:lsdException w:name="HTML Sample" w:semiHidden="1" w:unhideWhenUsed="1"/>
     <w:lsdException w:name="HTML Typewriter" w:semiHidden="1" w:unhideWhenUsed="1"/>
     <w:lsdException w:name="HTML Variable" w:semiHidden="1" w:unhideWhenUsed="1"/>
+    <w:lsdException w:name="Normal Table" w:semiHidden="1" w:unhideWhenUsed="1"/>
     <w:lsdException w:name="annotation subject" w:semiHidden="1" w:unhideWhenUsed="1"/>
     <w:lsdException w:name="No List" w:semiHidden="1" w:unhideWhenUsed="1"/>
     <w:lsdException w:name="Outline List 1" w:semiHidden="1" w:unhideWhenUsed="1"/>
@@ -2975,9 +2837,11 @@
     <w:lsdException w:name="Table Subtle 1" w:semiHidden="1" w:unhideWhenUsed="1"/>
     <w:lsdException w:name="Table Subtle 2" w:semiHidden="1" w:unhideWhenUsed="1"/>
     <w:lsdException w:name="Table Web 1" w:semiHidden="1" w:unhideWhenUsed="1"/>
+    <w:lsdException w:name="Table Web 2" w:semiHidden="1" w:unhideWhenUsed="1"/>
     <w:lsdException w:name="Table Web 3" w:semiHidden="1" w:unhideWhenUsed="1"/>
     <w:lsdException w:name="Balloon Text" w:semiHidden="1" w:unhideWhenUsed="1"/>
     <w:lsdException w:name="Table Grid" w:uiPriority="39"/>
+    <w:lsdException w:name="Table Theme" w:semiHidden="1" w:unhideWhenUsed="1"/>
     <w:lsdException w:name="Placeholder Text" w:semiHidden="1"/>
     <w:lsdException w:name="No Spacing" w:uiPriority="1" w:qFormat="1"/>
     <w:lsdException w:name="Light Shading" w:uiPriority="60"/>

</xml_diff>